<commit_message>
edited some stuff, still waiting for part 3
</commit_message>
<xml_diff>
--- a/specsdoc/SpecificationDocument.docx
+++ b/specsdoc/SpecificationDocument.docx
@@ -13,7 +13,7 @@
           <w:sz w:val="24"/>
           <w:szCs w:val="24"/>
         </w:rPr>
-        <w:t>Peter Moerman, Danie Easterling, and Ryan O'Gorman</w:t>
+        <w:t>Peter Moerman, Daniel Easterling, and Ryan O'Gorman</w:t>
       </w:r>
     </w:p>
     <w:p>
@@ -88,10 +88,10 @@
         <w:tab/>
         <w:t xml:space="preserve"> This documents purpose is to outline the functionality of the Bitter</w:t>
         <w:t xml:space="preserve"> networking system. Our intended audience is the stake-holders of the company. Basically, anyone can be a stakeholder. This system is intended to offer a non-productive alternative to those</w:t>
-        <w:t xml:space="preserve"> using the intranets of various computer labs, companies, coffehouses,</w:t>
-        <w:t xml:space="preserve"> conventions, large LAN parties, or wherever an intranet may be. </w:t>
+        <w:t xml:space="preserve"> using the Intranet of various computer labs, companies, coffeehouses,</w:t>
+        <w:t xml:space="preserve"> conventions, large LAN parties, or wherever an Intranet may be. </w:t>
         <w:t>Bitter allows users to chat asynchronously with other users of</w:t>
-        <w:t xml:space="preserve"> Bitter within the confines of the intranet on which Bitter</w:t>
+        <w:t xml:space="preserve"> Bitter within the confines of the Intranet on which Bitter</w:t>
         <w:t xml:space="preserve"> is installed.  Users may set a profile and link to an e-mail if they</w:t>
         <w:t xml:space="preserve"> wish, but this is not required.  Messages posted by a user may be</w:t>
         <w:t xml:space="preserve"> viewed by any other user that chooses to look at that first user's</w:t>
@@ -135,28 +135,44 @@
         <w:tab/>
         <w:t xml:space="preserve">From here onward there will first be an overall description of who </w:t>
         <w:t xml:space="preserve">Bitter is for and a more detailed description of how the product </w:t>
-        <w:t xml:space="preserve">functions using a case-write up. </w:t>
-      </w:r>
-    </w:p>
-    <w:p>
-      <w:pPr>
-        <w:pStyle w:val="style0"/>
-        <w:spacing w:line="480" w:lineRule="auto"/>
-        <w:jc w:val="left"/>
-      </w:pPr>
-      <w:r>
-        <w:rPr>
-          <w:rFonts w:ascii="Arial" w:hAnsi="Arial"/>
-          <w:sz w:val="24"/>
-          <w:szCs w:val="24"/>
-        </w:rPr>
-        <w:tab/>
-        <w:t>The client of Bitter is the sys-admin on the up-and-up.</w:t>
+        <w:t xml:space="preserve">functions using a case write-up. </w:t>
+      </w:r>
+    </w:p>
+    <w:p>
+      <w:pPr>
+        <w:pStyle w:val="style0"/>
+        <w:spacing w:line="480" w:lineRule="auto"/>
+        <w:jc w:val="left"/>
+      </w:pPr>
+      <w:r>
+        <w:rPr>
+          <w:rFonts w:ascii="Arial" w:hAnsi="Arial"/>
+          <w:sz w:val="24"/>
+          <w:szCs w:val="24"/>
+        </w:rPr>
+        <w:tab/>
+        <w:t>The client of Bitter is the system administrator on the up-and-up.</w:t>
         <w:t xml:space="preserve"> The typical user of this system has watched the entirety of telnet</w:t>
         <w:t xml:space="preserve"> Star Wars on a Friday night and recalls a glorious time of networks</w:t>
         <w:t xml:space="preserve"> that were anti-social, rather than the tittering extroverts they are</w:t>
         <w:t xml:space="preserve"> today.</w:t>
-        <w:t xml:space="preserve"> Bitter will enable the user to create an account, and login if their credentials are correct. Given the user logged in correctly, create a profile, and the user can post messages to another user, and read messages in a conversation with another user. An external user to the conversation can opt to “subscribe” to the users conversation or message history which means the external user receives a read-only log of the writer's messages.</w:t>
+        <w:t xml:space="preserve"> </w:t>
+      </w:r>
+    </w:p>
+    <w:p>
+      <w:pPr>
+        <w:pStyle w:val="style0"/>
+        <w:spacing w:line="480" w:lineRule="auto"/>
+        <w:jc w:val="left"/>
+      </w:pPr>
+      <w:r>
+        <w:rPr>
+          <w:rFonts w:ascii="Arial" w:hAnsi="Arial"/>
+          <w:sz w:val="24"/>
+          <w:szCs w:val="24"/>
+        </w:rPr>
+        <w:tab/>
+        <w:t>Bitter will enable the user to create an account, and login if their credentials are correct. Given the user logged in correctly, create a profile, and the user can post messages to another user, and read messages in a conversation with another user. An external user to the conversation can opt to “subscribe” to the users conversation or message history; this means the external user receives a read-only log of the writer's messages.</w:t>
       </w:r>
     </w:p>
     <w:p>

</xml_diff>

<commit_message>
added shit and made changes
</commit_message>
<xml_diff>
--- a/specsdoc/SpecificationDocument.docx
+++ b/specsdoc/SpecificationDocument.docx
@@ -255,6 +255,992 @@
           <w:szCs w:val="24"/>
         </w:rPr>
         <w:tab/>
+        <w:t>Our system specification is outlined as follows:</w:t>
+      </w:r>
+    </w:p>
+    <w:p>
+      <w:pPr>
+        <w:pStyle w:val="style0"/>
+        <w:spacing w:line="480" w:lineRule="auto"/>
+        <w:jc w:val="left"/>
+      </w:pPr>
+      <w:r>
+        <w:rPr>
+          <w:rFonts w:ascii="Arial" w:hAnsi="Arial"/>
+          <w:sz w:val="24"/>
+          <w:szCs w:val="24"/>
+        </w:rPr>
+        <w:t>System specification:</w:t>
+      </w:r>
+    </w:p>
+    <w:p>
+      <w:pPr>
+        <w:pStyle w:val="style0"/>
+        <w:spacing w:line="480" w:lineRule="auto"/>
+        <w:jc w:val="left"/>
+      </w:pPr>
+      <w:r>
+        <w:rPr>
+          <w:rFonts w:ascii="Arial" w:hAnsi="Arial"/>
+          <w:sz w:val="24"/>
+          <w:szCs w:val="24"/>
+        </w:rPr>
+        <w:t xml:space="preserve">    </w:t>
+      </w:r>
+      <w:r>
+        <w:rPr>
+          <w:rFonts w:ascii="Arial" w:hAnsi="Arial"/>
+          <w:sz w:val="24"/>
+          <w:szCs w:val="24"/>
+        </w:rPr>
+        <w:t>The Bitter system design is geared toward its goal - a beautiful melding</w:t>
+      </w:r>
+    </w:p>
+    <w:p>
+      <w:pPr>
+        <w:pStyle w:val="style0"/>
+        <w:spacing w:line="480" w:lineRule="auto"/>
+        <w:jc w:val="left"/>
+      </w:pPr>
+      <w:r>
+        <w:rPr>
+          <w:rFonts w:ascii="Arial" w:hAnsi="Arial"/>
+          <w:sz w:val="24"/>
+          <w:szCs w:val="24"/>
+        </w:rPr>
+        <w:t>of design and functionality.  The intention of the Bitter design team is to</w:t>
+      </w:r>
+    </w:p>
+    <w:p>
+      <w:pPr>
+        <w:pStyle w:val="style0"/>
+        <w:spacing w:line="480" w:lineRule="auto"/>
+        <w:jc w:val="left"/>
+      </w:pPr>
+      <w:r>
+        <w:rPr>
+          <w:rFonts w:ascii="Arial" w:hAnsi="Arial"/>
+          <w:sz w:val="24"/>
+          <w:szCs w:val="24"/>
+        </w:rPr>
+        <w:t>exercise our craftsmanship by building upon the following rock-solid foundation</w:t>
+      </w:r>
+    </w:p>
+    <w:p>
+      <w:pPr>
+        <w:pStyle w:val="style0"/>
+        <w:spacing w:line="480" w:lineRule="auto"/>
+        <w:jc w:val="left"/>
+      </w:pPr>
+      <w:r>
+        <w:rPr>
+          <w:rFonts w:ascii="Arial" w:hAnsi="Arial"/>
+          <w:sz w:val="24"/>
+          <w:szCs w:val="24"/>
+        </w:rPr>
+        <w:t>of a class list:</w:t>
+      </w:r>
+    </w:p>
+    <w:p>
+      <w:pPr>
+        <w:pStyle w:val="style0"/>
+        <w:spacing w:line="480" w:lineRule="auto"/>
+        <w:jc w:val="left"/>
+      </w:pPr>
+      <w:r>
+        <w:rPr>
+          <w:rFonts w:ascii="Arial" w:hAnsi="Arial"/>
+          <w:sz w:val="24"/>
+          <w:szCs w:val="24"/>
+        </w:rPr>
+      </w:r>
+    </w:p>
+    <w:p>
+      <w:pPr>
+        <w:pStyle w:val="style0"/>
+        <w:spacing w:line="480" w:lineRule="auto"/>
+        <w:jc w:val="left"/>
+      </w:pPr>
+      <w:r>
+        <w:rPr>
+          <w:rFonts w:ascii="Arial" w:hAnsi="Arial"/>
+          <w:sz w:val="24"/>
+          <w:szCs w:val="24"/>
+        </w:rPr>
+        <w:t>***</w:t>
+      </w:r>
+    </w:p>
+    <w:p>
+      <w:pPr>
+        <w:pStyle w:val="style0"/>
+        <w:spacing w:line="480" w:lineRule="auto"/>
+        <w:jc w:val="left"/>
+      </w:pPr>
+      <w:r>
+        <w:rPr>
+          <w:rFonts w:ascii="Arial" w:hAnsi="Arial"/>
+          <w:sz w:val="24"/>
+          <w:szCs w:val="24"/>
+        </w:rPr>
+        <w:t>UserInterface:</w:t>
+      </w:r>
+    </w:p>
+    <w:p>
+      <w:pPr>
+        <w:pStyle w:val="style0"/>
+        <w:spacing w:line="480" w:lineRule="auto"/>
+        <w:jc w:val="left"/>
+      </w:pPr>
+      <w:r>
+        <w:rPr>
+          <w:rFonts w:ascii="Arial" w:hAnsi="Arial"/>
+          <w:sz w:val="24"/>
+          <w:szCs w:val="24"/>
+        </w:rPr>
+        <w:t xml:space="preserve">    </w:t>
+      </w:r>
+      <w:r>
+        <w:rPr>
+          <w:rFonts w:ascii="Arial" w:hAnsi="Arial"/>
+          <w:sz w:val="24"/>
+          <w:szCs w:val="24"/>
+        </w:rPr>
+        <w:t>This class details the working of the Bitter user interface.  By separating this functionality from the rest of the systems, the Bitter engineers can</w:t>
+        <w:t xml:space="preserve"> later implement a graphical user interface if it is deemed so necessary.</w:t>
+      </w:r>
+    </w:p>
+    <w:p>
+      <w:pPr>
+        <w:pStyle w:val="style0"/>
+        <w:spacing w:line="480" w:lineRule="auto"/>
+        <w:jc w:val="left"/>
+      </w:pPr>
+      <w:r>
+        <w:rPr>
+          <w:rFonts w:ascii="Arial" w:hAnsi="Arial"/>
+          <w:sz w:val="24"/>
+          <w:szCs w:val="24"/>
+        </w:rPr>
+        <w:t xml:space="preserve">    </w:t>
+      </w:r>
+      <w:r>
+        <w:rPr>
+          <w:rFonts w:ascii="Arial" w:hAnsi="Arial"/>
+          <w:sz w:val="24"/>
+          <w:szCs w:val="24"/>
+        </w:rPr>
+        <w:t>Action getAction()</w:t>
+      </w:r>
+    </w:p>
+    <w:p>
+      <w:pPr>
+        <w:pStyle w:val="style0"/>
+        <w:spacing w:line="480" w:lineRule="auto"/>
+        <w:jc w:val="left"/>
+      </w:pPr>
+      <w:r>
+        <w:rPr>
+          <w:rFonts w:ascii="Arial" w:hAnsi="Arial"/>
+          <w:sz w:val="24"/>
+          <w:szCs w:val="24"/>
+        </w:rPr>
+        <w:t xml:space="preserve">    </w:t>
+      </w:r>
+      <w:r>
+        <w:rPr>
+          <w:rFonts w:ascii="Arial" w:hAnsi="Arial"/>
+          <w:sz w:val="24"/>
+          <w:szCs w:val="24"/>
+        </w:rPr>
+        <w:t>void display(DisplayPiece dp)</w:t>
+      </w:r>
+    </w:p>
+    <w:p>
+      <w:pPr>
+        <w:pStyle w:val="style0"/>
+        <w:spacing w:line="480" w:lineRule="auto"/>
+        <w:jc w:val="left"/>
+      </w:pPr>
+      <w:r>
+        <w:rPr>
+          <w:rFonts w:ascii="Arial" w:hAnsi="Arial"/>
+          <w:sz w:val="24"/>
+          <w:szCs w:val="24"/>
+        </w:rPr>
+        <w:t>***</w:t>
+      </w:r>
+    </w:p>
+    <w:p>
+      <w:pPr>
+        <w:pStyle w:val="style0"/>
+        <w:spacing w:line="480" w:lineRule="auto"/>
+        <w:jc w:val="left"/>
+      </w:pPr>
+      <w:r>
+        <w:rPr>
+          <w:rFonts w:ascii="Arial" w:hAnsi="Arial"/>
+          <w:sz w:val="24"/>
+          <w:szCs w:val="24"/>
+        </w:rPr>
+        <w:t>FileIO:</w:t>
+      </w:r>
+    </w:p>
+    <w:p>
+      <w:pPr>
+        <w:pStyle w:val="style0"/>
+        <w:spacing w:line="480" w:lineRule="auto"/>
+        <w:jc w:val="left"/>
+      </w:pPr>
+      <w:r>
+        <w:rPr>
+          <w:rFonts w:ascii="Arial" w:hAnsi="Arial"/>
+          <w:sz w:val="24"/>
+          <w:szCs w:val="24"/>
+        </w:rPr>
+        <w:t xml:space="preserve">    </w:t>
+      </w:r>
+      <w:r>
+        <w:rPr>
+          <w:rFonts w:ascii="Arial" w:hAnsi="Arial"/>
+          <w:sz w:val="24"/>
+          <w:szCs w:val="24"/>
+        </w:rPr>
+        <w:t>FileIO handles the persistence aspects of Bitter.  It is typically triggered</w:t>
+        <w:t xml:space="preserve"> every five minutes or so, or by administrator fiat.</w:t>
+      </w:r>
+    </w:p>
+    <w:p>
+      <w:pPr>
+        <w:pStyle w:val="style0"/>
+        <w:spacing w:line="480" w:lineRule="auto"/>
+        <w:jc w:val="left"/>
+      </w:pPr>
+      <w:r>
+        <w:rPr>
+          <w:rFonts w:ascii="Arial" w:hAnsi="Arial"/>
+          <w:sz w:val="24"/>
+          <w:szCs w:val="24"/>
+        </w:rPr>
+        <w:t xml:space="preserve">    </w:t>
+      </w:r>
+      <w:r>
+        <w:rPr>
+          <w:rFonts w:ascii="Arial" w:hAnsi="Arial"/>
+          <w:sz w:val="24"/>
+          <w:szCs w:val="24"/>
+        </w:rPr>
+        <w:t>void save()</w:t>
+      </w:r>
+    </w:p>
+    <w:p>
+      <w:pPr>
+        <w:pStyle w:val="style0"/>
+        <w:spacing w:line="480" w:lineRule="auto"/>
+        <w:jc w:val="left"/>
+      </w:pPr>
+      <w:r>
+        <w:rPr>
+          <w:rFonts w:ascii="Arial" w:hAnsi="Arial"/>
+          <w:sz w:val="24"/>
+          <w:szCs w:val="24"/>
+        </w:rPr>
+        <w:t>***</w:t>
+      </w:r>
+    </w:p>
+    <w:p>
+      <w:pPr>
+        <w:pStyle w:val="style0"/>
+        <w:spacing w:line="480" w:lineRule="auto"/>
+        <w:jc w:val="left"/>
+      </w:pPr>
+      <w:r>
+        <w:rPr>
+          <w:rFonts w:ascii="Arial" w:hAnsi="Arial"/>
+          <w:sz w:val="24"/>
+          <w:szCs w:val="24"/>
+        </w:rPr>
+        <w:t>Driver:</w:t>
+      </w:r>
+    </w:p>
+    <w:p>
+      <w:pPr>
+        <w:pStyle w:val="style0"/>
+        <w:spacing w:line="480" w:lineRule="auto"/>
+        <w:jc w:val="left"/>
+      </w:pPr>
+      <w:r>
+        <w:rPr>
+          <w:rFonts w:ascii="Arial" w:hAnsi="Arial"/>
+          <w:sz w:val="24"/>
+          <w:szCs w:val="24"/>
+        </w:rPr>
+        <w:t xml:space="preserve">    </w:t>
+      </w:r>
+      <w:r>
+        <w:rPr>
+          <w:rFonts w:ascii="Arial" w:hAnsi="Arial"/>
+          <w:sz w:val="24"/>
+          <w:szCs w:val="24"/>
+        </w:rPr>
+        <w:t>This class acts as the driver for the whole system.  It handles interactions</w:t>
+        <w:t xml:space="preserve"> between the various input/output classes and the rest of the systems.</w:t>
+      </w:r>
+    </w:p>
+    <w:p>
+      <w:pPr>
+        <w:pStyle w:val="style0"/>
+        <w:spacing w:line="480" w:lineRule="auto"/>
+        <w:jc w:val="left"/>
+      </w:pPr>
+      <w:r>
+        <w:rPr>
+          <w:rFonts w:ascii="Arial" w:hAnsi="Arial"/>
+          <w:sz w:val="24"/>
+          <w:szCs w:val="24"/>
+        </w:rPr>
+        <w:t xml:space="preserve">    </w:t>
+      </w:r>
+      <w:r>
+        <w:rPr>
+          <w:rFonts w:ascii="Arial" w:hAnsi="Arial"/>
+          <w:sz w:val="24"/>
+          <w:szCs w:val="24"/>
+        </w:rPr>
+        <w:t>void main(String[] args)</w:t>
+      </w:r>
+    </w:p>
+    <w:p>
+      <w:pPr>
+        <w:pStyle w:val="style0"/>
+        <w:spacing w:line="480" w:lineRule="auto"/>
+        <w:jc w:val="left"/>
+      </w:pPr>
+      <w:r>
+        <w:rPr>
+          <w:rFonts w:ascii="Arial" w:hAnsi="Arial"/>
+          <w:sz w:val="24"/>
+          <w:szCs w:val="24"/>
+        </w:rPr>
+        <w:t xml:space="preserve">    </w:t>
+      </w:r>
+      <w:r>
+        <w:rPr>
+          <w:rFonts w:ascii="Arial" w:hAnsi="Arial"/>
+          <w:sz w:val="24"/>
+          <w:szCs w:val="24"/>
+        </w:rPr>
+        <w:t>void programLoop()</w:t>
+      </w:r>
+    </w:p>
+    <w:p>
+      <w:pPr>
+        <w:pStyle w:val="style0"/>
+        <w:spacing w:line="480" w:lineRule="auto"/>
+        <w:jc w:val="left"/>
+      </w:pPr>
+      <w:r>
+        <w:rPr>
+          <w:rFonts w:ascii="Arial" w:hAnsi="Arial"/>
+          <w:sz w:val="24"/>
+          <w:szCs w:val="24"/>
+        </w:rPr>
+        <w:t xml:space="preserve">    </w:t>
+      </w:r>
+      <w:r>
+        <w:rPr>
+          <w:rFonts w:ascii="Arial" w:hAnsi="Arial"/>
+          <w:sz w:val="24"/>
+          <w:szCs w:val="24"/>
+        </w:rPr>
+        <w:t>void act(Action)</w:t>
+      </w:r>
+    </w:p>
+    <w:p>
+      <w:pPr>
+        <w:pStyle w:val="style0"/>
+        <w:spacing w:line="480" w:lineRule="auto"/>
+        <w:jc w:val="left"/>
+      </w:pPr>
+      <w:r>
+        <w:rPr>
+          <w:rFonts w:ascii="Arial" w:hAnsi="Arial"/>
+          <w:sz w:val="24"/>
+          <w:szCs w:val="24"/>
+        </w:rPr>
+        <w:t>***</w:t>
+        <w:tab/>
+      </w:r>
+    </w:p>
+    <w:p>
+      <w:pPr>
+        <w:pStyle w:val="style0"/>
+        <w:spacing w:line="480" w:lineRule="auto"/>
+        <w:jc w:val="left"/>
+      </w:pPr>
+      <w:r>
+        <w:rPr>
+          <w:rFonts w:ascii="Arial" w:hAnsi="Arial"/>
+          <w:sz w:val="24"/>
+          <w:szCs w:val="24"/>
+        </w:rPr>
+        <w:t>AccountTable:</w:t>
+      </w:r>
+    </w:p>
+    <w:p>
+      <w:pPr>
+        <w:pStyle w:val="style0"/>
+        <w:spacing w:line="480" w:lineRule="auto"/>
+        <w:jc w:val="left"/>
+      </w:pPr>
+      <w:r>
+        <w:rPr>
+          <w:rFonts w:ascii="Arial" w:hAnsi="Arial"/>
+          <w:sz w:val="24"/>
+          <w:szCs w:val="24"/>
+        </w:rPr>
+        <w:t xml:space="preserve">    </w:t>
+      </w:r>
+      <w:r>
+        <w:rPr>
+          <w:rFonts w:ascii="Arial" w:hAnsi="Arial"/>
+          <w:sz w:val="24"/>
+          <w:szCs w:val="24"/>
+        </w:rPr>
+        <w:t>AccountTable keeps track of usernames, passwords (hashed, of course!), and</w:t>
+        <w:t xml:space="preserve"> account status.</w:t>
+      </w:r>
+    </w:p>
+    <w:p>
+      <w:pPr>
+        <w:pStyle w:val="style0"/>
+        <w:spacing w:line="480" w:lineRule="auto"/>
+        <w:jc w:val="left"/>
+      </w:pPr>
+      <w:r>
+        <w:rPr>
+          <w:rFonts w:ascii="Arial" w:hAnsi="Arial"/>
+          <w:sz w:val="24"/>
+          <w:szCs w:val="24"/>
+        </w:rPr>
+        <w:t xml:space="preserve">    </w:t>
+      </w:r>
+      <w:r>
+        <w:rPr>
+          <w:rFonts w:ascii="Arial" w:hAnsi="Arial"/>
+          <w:sz w:val="24"/>
+          <w:szCs w:val="24"/>
+        </w:rPr>
+        <w:t>bool verify(String username, String password)</w:t>
+      </w:r>
+    </w:p>
+    <w:p>
+      <w:pPr>
+        <w:pStyle w:val="style0"/>
+        <w:spacing w:line="480" w:lineRule="auto"/>
+        <w:jc w:val="left"/>
+      </w:pPr>
+      <w:r>
+        <w:rPr>
+          <w:rFonts w:ascii="Arial" w:hAnsi="Arial"/>
+          <w:sz w:val="24"/>
+          <w:szCs w:val="24"/>
+        </w:rPr>
+        <w:t xml:space="preserve">    </w:t>
+      </w:r>
+      <w:r>
+        <w:rPr>
+          <w:rFonts w:ascii="Arial" w:hAnsi="Arial"/>
+          <w:sz w:val="24"/>
+          <w:szCs w:val="24"/>
+        </w:rPr>
+        <w:t>bool getStatus(String username)</w:t>
+      </w:r>
+    </w:p>
+    <w:p>
+      <w:pPr>
+        <w:pStyle w:val="style0"/>
+        <w:spacing w:line="480" w:lineRule="auto"/>
+        <w:jc w:val="left"/>
+      </w:pPr>
+      <w:r>
+        <w:rPr>
+          <w:rFonts w:ascii="Arial" w:hAnsi="Arial"/>
+          <w:sz w:val="24"/>
+          <w:szCs w:val="24"/>
+        </w:rPr>
+        <w:t>***</w:t>
+      </w:r>
+    </w:p>
+    <w:p>
+      <w:pPr>
+        <w:pStyle w:val="style0"/>
+        <w:spacing w:line="480" w:lineRule="auto"/>
+        <w:jc w:val="left"/>
+      </w:pPr>
+      <w:r>
+        <w:rPr>
+          <w:rFonts w:ascii="Arial" w:hAnsi="Arial"/>
+          <w:sz w:val="24"/>
+          <w:szCs w:val="24"/>
+        </w:rPr>
+        <w:t>User:</w:t>
+      </w:r>
+    </w:p>
+    <w:p>
+      <w:pPr>
+        <w:pStyle w:val="style0"/>
+        <w:spacing w:line="480" w:lineRule="auto"/>
+        <w:jc w:val="left"/>
+      </w:pPr>
+      <w:r>
+        <w:rPr>
+          <w:rFonts w:ascii="Arial" w:hAnsi="Arial"/>
+          <w:sz w:val="24"/>
+          <w:szCs w:val="24"/>
+        </w:rPr>
+        <w:t xml:space="preserve">    </w:t>
+      </w:r>
+      <w:r>
+        <w:rPr>
+          <w:rFonts w:ascii="Arial" w:hAnsi="Arial"/>
+          <w:sz w:val="24"/>
+          <w:szCs w:val="24"/>
+        </w:rPr>
+        <w:t>User keeps track of settings for users, including profiles.  It is mostly</w:t>
+        <w:t xml:space="preserve"> a data-tracking class, and its functionality consists largely of accessors</w:t>
+        <w:t xml:space="preserve"> and mutators.</w:t>
+      </w:r>
+    </w:p>
+    <w:p>
+      <w:pPr>
+        <w:pStyle w:val="style0"/>
+        <w:spacing w:line="480" w:lineRule="auto"/>
+        <w:jc w:val="left"/>
+      </w:pPr>
+      <w:r>
+        <w:rPr>
+          <w:rFonts w:ascii="Arial" w:hAnsi="Arial"/>
+          <w:sz w:val="24"/>
+          <w:szCs w:val="24"/>
+        </w:rPr>
+        <w:t>***</w:t>
+      </w:r>
+    </w:p>
+    <w:p>
+      <w:pPr>
+        <w:pStyle w:val="style0"/>
+        <w:spacing w:line="480" w:lineRule="auto"/>
+        <w:jc w:val="left"/>
+      </w:pPr>
+      <w:r>
+        <w:rPr>
+          <w:rFonts w:ascii="Arial" w:hAnsi="Arial"/>
+          <w:sz w:val="24"/>
+          <w:szCs w:val="24"/>
+        </w:rPr>
+        <w:t>Profile:</w:t>
+      </w:r>
+    </w:p>
+    <w:p>
+      <w:pPr>
+        <w:pStyle w:val="style0"/>
+        <w:spacing w:line="480" w:lineRule="auto"/>
+        <w:jc w:val="left"/>
+      </w:pPr>
+      <w:r>
+        <w:rPr>
+          <w:rFonts w:ascii="Arial" w:hAnsi="Arial"/>
+          <w:sz w:val="24"/>
+          <w:szCs w:val="24"/>
+        </w:rPr>
+        <w:t xml:space="preserve">    </w:t>
+      </w:r>
+      <w:r>
+        <w:rPr>
+          <w:rFonts w:ascii="Arial" w:hAnsi="Arial"/>
+          <w:sz w:val="24"/>
+          <w:szCs w:val="24"/>
+        </w:rPr>
+        <w:t>Profile is another data-holding class that stores information about a</w:t>
+        <w:t xml:space="preserve"> specific user, such as e-mail, real name, etc.</w:t>
+      </w:r>
+    </w:p>
+    <w:p>
+      <w:pPr>
+        <w:pStyle w:val="style0"/>
+        <w:spacing w:line="480" w:lineRule="auto"/>
+        <w:jc w:val="left"/>
+      </w:pPr>
+      <w:r>
+        <w:rPr>
+          <w:rFonts w:ascii="Arial" w:hAnsi="Arial"/>
+          <w:sz w:val="24"/>
+          <w:szCs w:val="24"/>
+        </w:rPr>
+        <w:t>***</w:t>
+      </w:r>
+    </w:p>
+    <w:p>
+      <w:pPr>
+        <w:pStyle w:val="style0"/>
+        <w:spacing w:line="480" w:lineRule="auto"/>
+        <w:jc w:val="left"/>
+      </w:pPr>
+      <w:r>
+        <w:rPr>
+          <w:rFonts w:ascii="Arial" w:hAnsi="Arial"/>
+          <w:sz w:val="24"/>
+          <w:szCs w:val="24"/>
+        </w:rPr>
+        <w:t>Query:</w:t>
+      </w:r>
+    </w:p>
+    <w:p>
+      <w:pPr>
+        <w:pStyle w:val="style0"/>
+        <w:spacing w:line="480" w:lineRule="auto"/>
+        <w:jc w:val="left"/>
+      </w:pPr>
+      <w:r>
+        <w:rPr>
+          <w:rFonts w:ascii="Arial" w:hAnsi="Arial"/>
+          <w:sz w:val="24"/>
+          <w:szCs w:val="24"/>
+        </w:rPr>
+        <w:t xml:space="preserve">    </w:t>
+      </w:r>
+      <w:r>
+        <w:rPr>
+          <w:rFonts w:ascii="Arial" w:hAnsi="Arial"/>
+          <w:sz w:val="24"/>
+          <w:szCs w:val="24"/>
+        </w:rPr>
+        <w:t>Query handles interactions between the driver and the message storing classes.</w:t>
+        <w:t xml:space="preserve"> Note that "filter" below can be a standard string, in which case it is considered a username, or may be affixed with a # (hashtag),</w:t>
+      </w:r>
+    </w:p>
+    <w:p>
+      <w:pPr>
+        <w:pStyle w:val="style0"/>
+        <w:spacing w:line="480" w:lineRule="auto"/>
+        <w:jc w:val="left"/>
+      </w:pPr>
+      <w:r>
+        <w:rPr>
+          <w:rFonts w:ascii="Arial" w:hAnsi="Arial"/>
+          <w:sz w:val="24"/>
+          <w:szCs w:val="24"/>
+        </w:rPr>
+        <w:t xml:space="preserve">    </w:t>
+      </w:r>
+      <w:r>
+        <w:rPr>
+          <w:rFonts w:ascii="Arial" w:hAnsi="Arial"/>
+          <w:sz w:val="24"/>
+          <w:szCs w:val="24"/>
+        </w:rPr>
+        <w:t>which indicates that one wishes to filter by topic.</w:t>
+      </w:r>
+    </w:p>
+    <w:p>
+      <w:pPr>
+        <w:pStyle w:val="style0"/>
+        <w:spacing w:line="480" w:lineRule="auto"/>
+        <w:jc w:val="left"/>
+      </w:pPr>
+      <w:r>
+        <w:rPr>
+          <w:rFonts w:ascii="Arial" w:hAnsi="Arial"/>
+          <w:sz w:val="24"/>
+          <w:szCs w:val="24"/>
+        </w:rPr>
+        <w:t xml:space="preserve">    </w:t>
+      </w:r>
+      <w:r>
+        <w:rPr>
+          <w:rFonts w:ascii="Arial" w:hAnsi="Arial"/>
+          <w:sz w:val="24"/>
+          <w:szCs w:val="24"/>
+        </w:rPr>
+        <w:t>MessageQueue getMessages(String filter)</w:t>
+      </w:r>
+    </w:p>
+    <w:p>
+      <w:pPr>
+        <w:pStyle w:val="style0"/>
+        <w:spacing w:line="480" w:lineRule="auto"/>
+        <w:jc w:val="left"/>
+      </w:pPr>
+      <w:r>
+        <w:rPr>
+          <w:rFonts w:ascii="Arial" w:hAnsi="Arial"/>
+          <w:sz w:val="24"/>
+          <w:szCs w:val="24"/>
+        </w:rPr>
+        <w:t>***</w:t>
+      </w:r>
+    </w:p>
+    <w:p>
+      <w:pPr>
+        <w:pStyle w:val="style0"/>
+        <w:spacing w:line="480" w:lineRule="auto"/>
+        <w:jc w:val="left"/>
+      </w:pPr>
+      <w:r>
+        <w:rPr>
+          <w:rFonts w:ascii="Arial" w:hAnsi="Arial"/>
+          <w:sz w:val="24"/>
+          <w:szCs w:val="24"/>
+        </w:rPr>
+        <w:t>Time Stamp:</w:t>
+      </w:r>
+    </w:p>
+    <w:p>
+      <w:pPr>
+        <w:pStyle w:val="style0"/>
+        <w:spacing w:line="480" w:lineRule="auto"/>
+        <w:jc w:val="left"/>
+      </w:pPr>
+      <w:r>
+        <w:rPr>
+          <w:rFonts w:ascii="Arial" w:hAnsi="Arial"/>
+          <w:sz w:val="24"/>
+          <w:szCs w:val="24"/>
+        </w:rPr>
+        <w:t xml:space="preserve">    </w:t>
+      </w:r>
+      <w:r>
+        <w:rPr>
+          <w:rFonts w:ascii="Arial" w:hAnsi="Arial"/>
+          <w:sz w:val="24"/>
+          <w:szCs w:val="24"/>
+        </w:rPr>
+        <w:t>Keeps track of a specific time, typically used to see when a message was posted. Consists   mostly of accessors and mutators</w:t>
+      </w:r>
+    </w:p>
+    <w:p>
+      <w:pPr>
+        <w:pStyle w:val="style0"/>
+        <w:spacing w:line="480" w:lineRule="auto"/>
+        <w:jc w:val="left"/>
+      </w:pPr>
+      <w:r>
+        <w:rPr>
+          <w:rFonts w:ascii="Arial" w:hAnsi="Arial"/>
+          <w:sz w:val="24"/>
+          <w:szCs w:val="24"/>
+        </w:rPr>
+        <w:t xml:space="preserve">Message: </w:t>
+      </w:r>
+    </w:p>
+    <w:p>
+      <w:pPr>
+        <w:pStyle w:val="style0"/>
+        <w:spacing w:line="480" w:lineRule="auto"/>
+        <w:jc w:val="left"/>
+      </w:pPr>
+      <w:r>
+        <w:rPr>
+          <w:rFonts w:ascii="Arial" w:hAnsi="Arial"/>
+          <w:sz w:val="24"/>
+          <w:szCs w:val="24"/>
+        </w:rPr>
+        <w:t xml:space="preserve">    </w:t>
+      </w:r>
+      <w:r>
+        <w:rPr>
+          <w:rFonts w:ascii="Arial" w:hAnsi="Arial"/>
+          <w:sz w:val="24"/>
+          <w:szCs w:val="24"/>
+        </w:rPr>
+        <w:t>Creates a message that consists of the user who posted it, the actual text of the message, and  time at which it was posted. Consists mostly of accusers and mutators.</w:t>
+      </w:r>
+    </w:p>
+    <w:p>
+      <w:pPr>
+        <w:pStyle w:val="style0"/>
+        <w:spacing w:line="480" w:lineRule="auto"/>
+        <w:jc w:val="left"/>
+      </w:pPr>
+      <w:r>
+        <w:rPr>
+          <w:rFonts w:ascii="Arial" w:hAnsi="Arial"/>
+          <w:sz w:val="24"/>
+          <w:szCs w:val="24"/>
+        </w:rPr>
+        <w:t>***</w:t>
+      </w:r>
+    </w:p>
+    <w:p>
+      <w:pPr>
+        <w:pStyle w:val="style0"/>
+        <w:spacing w:line="480" w:lineRule="auto"/>
+        <w:jc w:val="left"/>
+      </w:pPr>
+      <w:r>
+        <w:rPr>
+          <w:rFonts w:ascii="Arial" w:hAnsi="Arial"/>
+          <w:sz w:val="24"/>
+          <w:szCs w:val="24"/>
+        </w:rPr>
+        <w:t>MessageHash:</w:t>
+      </w:r>
+    </w:p>
+    <w:p>
+      <w:pPr>
+        <w:pStyle w:val="style0"/>
+        <w:spacing w:line="480" w:lineRule="auto"/>
+        <w:jc w:val="left"/>
+      </w:pPr>
+      <w:r>
+        <w:rPr>
+          <w:rFonts w:ascii="Arial" w:hAnsi="Arial"/>
+          <w:sz w:val="24"/>
+          <w:szCs w:val="24"/>
+        </w:rPr>
+        <w:t xml:space="preserve">    </w:t>
+      </w:r>
+      <w:r>
+        <w:rPr>
+          <w:rFonts w:ascii="Arial" w:hAnsi="Arial"/>
+          <w:sz w:val="24"/>
+          <w:szCs w:val="24"/>
+        </w:rPr>
+        <w:t>MessageHash is a wrapper for the Standard Library HashMap class.  Two main instances are planned: TopicHash and UserHash, which will associate messages</w:t>
+        <w:t xml:space="preserve"> with topics and users, respectively.</w:t>
+      </w:r>
+    </w:p>
+    <w:p>
+      <w:pPr>
+        <w:pStyle w:val="style0"/>
+        <w:spacing w:line="480" w:lineRule="auto"/>
+        <w:jc w:val="left"/>
+      </w:pPr>
+      <w:r>
+        <w:rPr>
+          <w:rFonts w:ascii="Arial" w:hAnsi="Arial"/>
+          <w:sz w:val="24"/>
+          <w:szCs w:val="24"/>
+        </w:rPr>
+        <w:t>***</w:t>
+      </w:r>
+    </w:p>
+    <w:p>
+      <w:pPr>
+        <w:pStyle w:val="style0"/>
+        <w:spacing w:line="480" w:lineRule="auto"/>
+        <w:jc w:val="left"/>
+      </w:pPr>
+      <w:r>
+        <w:rPr>
+          <w:rFonts w:ascii="Arial" w:hAnsi="Arial"/>
+          <w:sz w:val="24"/>
+          <w:szCs w:val="24"/>
+        </w:rPr>
+        <w:t>MessageQueue:</w:t>
+      </w:r>
+    </w:p>
+    <w:p>
+      <w:pPr>
+        <w:pStyle w:val="style0"/>
+        <w:spacing w:line="480" w:lineRule="auto"/>
+        <w:jc w:val="left"/>
+      </w:pPr>
+      <w:r>
+        <w:rPr>
+          <w:rFonts w:ascii="Arial" w:hAnsi="Arial"/>
+          <w:sz w:val="24"/>
+          <w:szCs w:val="24"/>
+        </w:rPr>
+        <w:t xml:space="preserve">    </w:t>
+      </w:r>
+      <w:r>
+        <w:rPr>
+          <w:rFonts w:ascii="Arial" w:hAnsi="Arial"/>
+          <w:sz w:val="24"/>
+          <w:szCs w:val="24"/>
+        </w:rPr>
+        <w:t>MessageQueue is a wrapper for the Standard Library Queue interface.  It holds</w:t>
+      </w:r>
+    </w:p>
+    <w:p>
+      <w:pPr>
+        <w:pStyle w:val="style0"/>
+        <w:spacing w:line="480" w:lineRule="auto"/>
+        <w:jc w:val="left"/>
+      </w:pPr>
+      <w:r>
+        <w:rPr>
+          <w:rFonts w:ascii="Arial" w:hAnsi="Arial"/>
+          <w:sz w:val="24"/>
+          <w:szCs w:val="24"/>
+        </w:rPr>
+        <w:t xml:space="preserve">    </w:t>
+      </w:r>
+      <w:r>
+        <w:rPr>
+          <w:rFonts w:ascii="Arial" w:hAnsi="Arial"/>
+          <w:sz w:val="24"/>
+          <w:szCs w:val="24"/>
+        </w:rPr>
+        <w:t>messages.</w:t>
+      </w:r>
+    </w:p>
+    <w:p>
+      <w:pPr>
+        <w:pStyle w:val="style0"/>
+        <w:spacing w:line="480" w:lineRule="auto"/>
+        <w:jc w:val="left"/>
+      </w:pPr>
+      <w:r>
+        <w:rPr>
+          <w:rFonts w:ascii="Arial" w:hAnsi="Arial"/>
+          <w:sz w:val="24"/>
+          <w:szCs w:val="24"/>
+        </w:rPr>
+        <w:t>***</w:t>
+      </w:r>
+    </w:p>
+    <w:p>
+      <w:pPr>
+        <w:pStyle w:val="style0"/>
+        <w:spacing w:line="480" w:lineRule="auto"/>
+        <w:jc w:val="left"/>
+      </w:pPr>
+      <w:r>
+        <w:rPr>
+          <w:rFonts w:ascii="Arial" w:hAnsi="Arial"/>
+          <w:sz w:val="24"/>
+          <w:szCs w:val="24"/>
+        </w:rPr>
+      </w:r>
+    </w:p>
+    <w:p>
+      <w:pPr>
+        <w:pStyle w:val="style0"/>
+        <w:spacing w:line="480" w:lineRule="auto"/>
+        <w:jc w:val="left"/>
+      </w:pPr>
+      <w:r>
+        <w:rPr>
+          <w:rFonts w:ascii="Arial" w:hAnsi="Arial"/>
+          <w:sz w:val="24"/>
+          <w:szCs w:val="24"/>
+        </w:rPr>
+      </w:r>
+    </w:p>
+    <w:p>
+      <w:pPr>
+        <w:pStyle w:val="style0"/>
+        <w:spacing w:line="480" w:lineRule="auto"/>
+        <w:jc w:val="left"/>
+      </w:pPr>
+      <w:r>
+        <w:rPr>
+          <w:rFonts w:ascii="Arial" w:hAnsi="Arial"/>
+          <w:sz w:val="24"/>
+          <w:szCs w:val="24"/>
+        </w:rPr>
       </w:r>
     </w:p>
     <w:p>

</xml_diff>